<commit_message>
git bash is added
</commit_message>
<xml_diff>
--- a/Anil Uttarkabat.docx
+++ b/Anil Uttarkabat.docx
@@ -102,8 +102,26 @@
         <w:rPr>
           <w:rFonts w:ascii="Calibri" w:hAnsi="Calibri" w:cs="arial" w:eastAsia="arial"/>
           <w:sz w:val="22"/>
-        </w:rPr>
-        <w:t>Khordha,Odisha</w:t>
+          <w:rtl w:val="0"/>
+          <w:lang w:val="en-US" w:bidi="en-US" w:eastAsia="en-US"/>
+        </w:rPr>
+        <w:t>Hyderabad</w:t>
+      </w:r>
+      <w:r>
+        <w:rPr>
+          <w:rFonts w:ascii="Calibri" w:hAnsi="Calibri" w:cs="arial" w:eastAsia="arial"/>
+          <w:sz w:val="22"/>
+        </w:rPr>
+        <w:t>,</w:t>
+      </w:r>
+      <w:r>
+        <w:rPr>
+          <w:rFonts w:ascii="Calibri" w:hAnsi="Calibri" w:cs="arial" w:eastAsia="arial"/>
+          <w:sz w:val="22"/>
+          <w:rtl w:val="0"/>
+          <w:lang w:val="en-US" w:bidi="en-US" w:eastAsia="en-US"/>
+        </w:rPr>
+        <w:t>Telangana</w:t>
       </w:r>
       <w:r>
         <w:rPr>
@@ -116,7 +134,23 @@
           <w:rFonts w:ascii="Calibri" w:hAnsi="Calibri" w:cs="arial" w:eastAsia="arial"/>
           <w:sz w:val="22"/>
         </w:rPr>
-        <w:t>752019 | 6370344052</w:t>
+        <w:t>5</w:t>
+      </w:r>
+      <w:r>
+        <w:rPr>
+          <w:rFonts w:ascii="Calibri" w:hAnsi="Calibri" w:cs="arial" w:eastAsia="arial"/>
+          <w:sz w:val="22"/>
+          <w:rtl w:val="0"/>
+          <w:lang w:val="en-US" w:bidi="en-US" w:eastAsia="en-US"/>
+        </w:rPr>
+        <w:t>00016</w:t>
+      </w:r>
+      <w:r>
+        <w:rPr>
+          <w:rFonts w:ascii="Calibri" w:hAnsi="Calibri" w:cs="arial" w:eastAsia="arial"/>
+          <w:sz w:val="22"/>
+        </w:rPr>
+        <w:t xml:space="preserve"> | 6370344052</w:t>
       </w:r>
     </w:p>
     <w:p>
@@ -129,78 +163,38 @@
           <w:rFonts w:ascii="Calibri" w:hAnsi="Calibri" w:cs="arial" w:eastAsia="arial"/>
           <w:sz w:val="22"/>
         </w:rPr>
-        <w:t xml:space="preserve">aniluttarakabat12345@gmail.com | </w:t>
-      </w:r>
-      <w:r>
-        <w:rPr>
-          <w:rFonts w:ascii="Calibri" w:hAnsi="Calibri" w:cs="arial" w:eastAsia="arial"/>
-          <w:color w:val="auto"/>
-          <w:sz w:val="22"/>
-          <w:u w:val="none"/>
-        </w:rPr>
-        <w:t>https://github.com/AnilKumar15042001/ManualTestingProjects.git</w:t>
+        <w:t>aniluttarakabat12345@gmail.com |</w:t>
       </w:r>
       <w:bookmarkStart w:id="0" w:name="_dx_frag_StartFragment"/>
       <w:bookmarkEnd w:id="0"/>
-      <w:bookmarkStart w:id="1" w:name="_dx_frag_StartFragment"/>
+      <w:bookmarkStart w:id="1" w:name="_dx_frag_EndFragment"/>
       <w:bookmarkEnd w:id="1"/>
-      <w:bookmarkStart w:id="2" w:name="_dx_frag_EndFragment"/>
+      <w:bookmarkStart w:id="2" w:name="_dx_frag_StartFragment"/>
       <w:bookmarkEnd w:id="2"/>
       <w:bookmarkStart w:id="3" w:name="_dx_frag_StartFragment"/>
       <w:bookmarkEnd w:id="3"/>
+      <w:hyperlink xmlns:r="http://schemas.openxmlformats.org/officeDocument/2006/relationships" r:id="R2">
+        <w:r>
+          <w:rPr>
+            <w:rStyle w:val="C2"/>
+            <w:rFonts w:ascii="Calibri" w:hAnsi="Calibri" w:cs="arial" w:eastAsia="arial"/>
+            <w:sz w:val="22"/>
+          </w:rPr>
+          <w:t>www.linkedin.com/in/anil-uttarakabat</w:t>
+        </w:r>
+      </w:hyperlink>
     </w:p>
     <w:p>
       <w:pPr>
         <w:spacing w:before="0" w:after="0" w:beforeAutospacing="0" w:afterAutospacing="0"/>
-        <w:jc w:val="center"/>
-      </w:pPr>
-    </w:p>
-    <w:p>
-      <w:pPr>
-        <w:spacing w:before="0" w:after="0" w:beforeAutospacing="0" w:afterAutospacing="0"/>
         <w:jc w:val="left"/>
-        <w:rPr>
-          <w:rFonts w:ascii="Times New Roman" w:hAnsi="Times New Roman" w:cs="Times New Roman"/>
-          <w:b w:val="1"/>
-          <w:bCs w:val="1"/>
-          <w:sz w:val="28"/>
-          <w:szCs w:val="28"/>
-          <w:u w:val="single"/>
-        </w:rPr>
       </w:pPr>
       <w:bookmarkStart w:id="4" w:name="_dx_frag_StartFragment"/>
       <w:bookmarkEnd w:id="4"/>
-      <w:r>
-        <w:rPr>
-          <w:rFonts w:ascii="Times New Roman" w:hAnsi="Times New Roman" w:cs="Times New Roman"/>
-          <w:b w:val="1"/>
-          <w:bCs w:val="1"/>
-          <w:sz w:val="28"/>
-          <w:szCs w:val="28"/>
-          <w:u w:val="single"/>
-        </w:rPr>
-        <w:t>Career Objective</w:t>
-      </w:r>
       <w:bookmarkStart w:id="5" w:name="_dx_frag_EndFragment"/>
       <w:bookmarkEnd w:id="5"/>
-    </w:p>
-    <w:p>
-      <w:pPr>
-        <w:spacing w:before="0" w:after="0" w:beforeAutospacing="0" w:afterAutospacing="0"/>
-        <w:jc w:val="left"/>
-      </w:pPr>
       <w:bookmarkStart w:id="6" w:name="_dx_frag_StartFragment"/>
       <w:bookmarkEnd w:id="6"/>
-      <w:r>
-        <w:rPr>
-          <w:rtl w:val="0"/>
-          <w:lang w:val="en-US" w:bidi="en-US" w:eastAsia="en-US"/>
-        </w:rPr>
-        <w:t xml:space="preserve">                 </w:t>
-      </w:r>
-      <w:r>
-        <w:t>Skilled Software Tester specializing in automation and defect management, aiming to improve software quality and performance using tools like Selenium WebDriver and TestNG.</w:t>
-      </w:r>
       <w:bookmarkStart w:id="7" w:name="_dx_frag_EndFragment"/>
       <w:bookmarkEnd w:id="7"/>
     </w:p>
@@ -570,9 +564,9 @@
       <w:bookmarkEnd w:id="22"/>
       <w:bookmarkStart w:id="23" w:name="_dx_frag_StartFragment"/>
       <w:bookmarkEnd w:id="23"/>
-      <w:bookmarkStart w:id="24" w:name="_dx_frag_StartFragment"/>
+      <w:bookmarkStart w:id="24" w:name="_dx_frag_EndFragment"/>
       <w:bookmarkEnd w:id="24"/>
-      <w:bookmarkStart w:id="25" w:name="_dx_frag_EndFragment"/>
+      <w:bookmarkStart w:id="25" w:name="_dx_frag_StartFragment"/>
       <w:bookmarkEnd w:id="25"/>
       <w:bookmarkStart w:id="26" w:name="_dx_frag_StartFragment"/>
       <w:bookmarkEnd w:id="26"/>
@@ -764,7 +758,7 @@
           <w:rtl w:val="0"/>
           <w:lang w:val="en-US" w:bidi="en-US" w:eastAsia="en-US"/>
         </w:rPr>
-        <w:t>.</w:t>
+        <w:t>, SDLC Life Cycle, STLC Life Cycle.</w:t>
       </w:r>
     </w:p>
     <w:p>
@@ -817,6 +811,17 @@
     </w:p>
     <w:p>
       <w:pPr>
+        <w:spacing w:before="0" w:after="0" w:beforeAutospacing="0" w:afterAutospacing="0"/>
+        <w:ind w:left="0" w:right="0"/>
+        <w:rPr>
+          <w:rFonts w:ascii="Calibri" w:hAnsi="Calibri" w:cs="arial" w:eastAsia="arial"/>
+          <w:color w:val="000000"/>
+          <w:sz w:val="22"/>
+        </w:rPr>
+      </w:pPr>
+    </w:p>
+    <w:p>
+      <w:pPr>
         <w:spacing w:before="0" w:after="120" w:beforeAutospacing="0" w:afterAutospacing="0"/>
         <w:rPr>
           <w:b w:val="1"/>
@@ -889,7 +894,7 @@
         </w:rPr>
         <w:t>(</w:t>
       </w:r>
-      <w:hyperlink xmlns:r="http://schemas.openxmlformats.org/officeDocument/2006/relationships" r:id="R2">
+      <w:hyperlink xmlns:r="http://schemas.openxmlformats.org/officeDocument/2006/relationships" r:id="R3">
         <w:r>
           <w:rPr>
             <w:rStyle w:val="C2"/>
@@ -1145,9 +1150,9 @@
       </w:pPr>
       <w:bookmarkStart w:id="60" w:name="_dx_frag_StartFragment"/>
       <w:bookmarkEnd w:id="60"/>
-      <w:bookmarkStart w:id="61" w:name="_dx_frag_StartFragment"/>
+      <w:bookmarkStart w:id="61" w:name="_dx_frag_EndFragment"/>
       <w:bookmarkEnd w:id="61"/>
-      <w:bookmarkStart w:id="62" w:name="_dx_frag_EndFragment"/>
+      <w:bookmarkStart w:id="62" w:name="_dx_frag_StartFragment"/>
       <w:bookmarkEnd w:id="62"/>
       <w:bookmarkStart w:id="63" w:name="_dx_frag_StartFragment"/>
       <w:bookmarkEnd w:id="63"/>
@@ -1156,6 +1161,20 @@
       </w:r>
       <w:bookmarkStart w:id="64" w:name="_dx_frag_EndFragment"/>
       <w:bookmarkEnd w:id="64"/>
+      <w:bookmarkStart w:id="65" w:name="_dx_frag_StartFragment"/>
+      <w:bookmarkEnd w:id="65"/>
+      <w:r>
+        <w:t xml:space="preserve">comprehensive </w:t>
+      </w:r>
+      <w:bookmarkStart w:id="66" w:name="_dx_frag_EndFragment"/>
+      <w:bookmarkEnd w:id="66"/>
+      <w:r>
+        <w:rPr>
+          <w:rtl w:val="0"/>
+          <w:lang w:val="en-US" w:bidi="en-US" w:eastAsia="en-US"/>
+        </w:rPr>
+        <w:t xml:space="preserve"> </w:t>
+      </w:r>
       <w:r>
         <w:rPr>
           <w:sz w:val="22"/>
@@ -1179,8 +1198,8 @@
         </w:rPr>
         <w:t>key HR modules.</w:t>
       </w:r>
-      <w:bookmarkStart w:id="65" w:name="_dx_frag_EndFragment"/>
-      <w:bookmarkEnd w:id="65"/>
+      <w:bookmarkStart w:id="67" w:name="_dx_frag_EndFragment"/>
+      <w:bookmarkEnd w:id="67"/>
     </w:p>
     <w:p>
       <w:pPr>
@@ -1201,24 +1220,52 @@
           <w:szCs w:val="22"/>
         </w:rPr>
       </w:pPr>
-      <w:bookmarkStart w:id="66" w:name="_dx_frag_StartFragment"/>
-      <w:bookmarkEnd w:id="66"/>
-      <w:bookmarkStart w:id="67" w:name="_dx_frag_StartFragment"/>
-      <w:bookmarkEnd w:id="67"/>
-      <w:r>
-        <w:t xml:space="preserve">Facilitated </w:t>
-      </w:r>
-      <w:bookmarkStart w:id="68" w:name="_dx_frag_EndFragment"/>
+      <w:bookmarkStart w:id="68" w:name="_dx_frag_StartFragment"/>
       <w:bookmarkEnd w:id="68"/>
-      <w:r>
-        <w:rPr>
-          <w:sz w:val="22"/>
-          <w:szCs w:val="22"/>
-        </w:rPr>
-        <w:t>usability testing to ensure a user-friendly interface.</w:t>
-      </w:r>
-      <w:bookmarkStart w:id="69" w:name="_dx_frag_EndFragment"/>
+      <w:bookmarkStart w:id="69" w:name="_dx_frag_StartFragment"/>
       <w:bookmarkEnd w:id="69"/>
+      <w:bookmarkStart w:id="70" w:name="_dx_frag_StartFragment"/>
+      <w:bookmarkEnd w:id="70"/>
+      <w:r>
+        <w:rPr>
+          <w:b w:val="0"/>
+          <w:bCs w:val="0"/>
+        </w:rPr>
+        <w:t xml:space="preserve">Performed </w:t>
+      </w:r>
+      <w:r>
+        <w:t xml:space="preserve">usability testing on </w:t>
+      </w:r>
+      <w:r>
+        <w:rPr>
+          <w:b w:val="1"/>
+          <w:bCs w:val="1"/>
+        </w:rPr>
+        <w:t xml:space="preserve">5 </w:t>
+      </w:r>
+      <w:r>
+        <w:t xml:space="preserve">key modules, resulting in a </w:t>
+      </w:r>
+      <w:r>
+        <w:rPr>
+          <w:b w:val="1"/>
+        </w:rPr>
+        <w:t xml:space="preserve">20% </w:t>
+      </w:r>
+      <w:r>
+        <w:rPr>
+          <w:b w:val="0"/>
+          <w:bCs w:val="0"/>
+        </w:rPr>
+        <w:t>improvement in user satisfaction scores</w:t>
+      </w:r>
+      <w:r>
+        <w:t>.</w:t>
+      </w:r>
+      <w:bookmarkStart w:id="71" w:name="_dx_frag_EndFragment"/>
+      <w:bookmarkEnd w:id="71"/>
+      <w:bookmarkStart w:id="72" w:name="_dx_frag_EndFragment"/>
+      <w:bookmarkEnd w:id="72"/>
     </w:p>
     <w:p>
       <w:pPr>
@@ -1239,15 +1286,15 @@
           <w:szCs w:val="22"/>
         </w:rPr>
       </w:pPr>
-      <w:bookmarkStart w:id="70" w:name="_dx_frag_StartFragment"/>
-      <w:bookmarkEnd w:id="70"/>
-      <w:bookmarkStart w:id="71" w:name="_dx_frag_StartFragment"/>
-      <w:bookmarkEnd w:id="71"/>
+      <w:bookmarkStart w:id="73" w:name="_dx_frag_StartFragment"/>
+      <w:bookmarkEnd w:id="73"/>
+      <w:bookmarkStart w:id="74" w:name="_dx_frag_StartFragment"/>
+      <w:bookmarkEnd w:id="74"/>
       <w:r>
         <w:t>Created</w:t>
       </w:r>
-      <w:bookmarkStart w:id="72" w:name="_dx_frag_EndFragment"/>
-      <w:bookmarkEnd w:id="72"/>
+      <w:bookmarkStart w:id="75" w:name="_dx_frag_EndFragment"/>
+      <w:bookmarkEnd w:id="75"/>
       <w:r>
         <w:rPr>
           <w:rtl w:val="0"/>
@@ -1303,8 +1350,8 @@
         </w:rPr>
         <w:t>.</w:t>
       </w:r>
-      <w:bookmarkStart w:id="73" w:name="_dx_frag_EndFragment"/>
-      <w:bookmarkEnd w:id="73"/>
+      <w:bookmarkStart w:id="76" w:name="_dx_frag_EndFragment"/>
+      <w:bookmarkEnd w:id="76"/>
     </w:p>
     <w:p>
       <w:pPr>
@@ -1325,15 +1372,15 @@
           <w:szCs w:val="22"/>
         </w:rPr>
       </w:pPr>
-      <w:bookmarkStart w:id="74" w:name="_dx_frag_StartFragment"/>
-      <w:bookmarkEnd w:id="74"/>
-      <w:bookmarkStart w:id="75" w:name="_dx_frag_StartFragment"/>
-      <w:bookmarkEnd w:id="75"/>
+      <w:bookmarkStart w:id="77" w:name="_dx_frag_StartFragment"/>
+      <w:bookmarkEnd w:id="77"/>
+      <w:bookmarkStart w:id="78" w:name="_dx_frag_StartFragment"/>
+      <w:bookmarkEnd w:id="78"/>
       <w:r>
         <w:t xml:space="preserve">Logged </w:t>
       </w:r>
-      <w:bookmarkStart w:id="76" w:name="_dx_frag_EndFragment"/>
-      <w:bookmarkEnd w:id="76"/>
+      <w:bookmarkStart w:id="79" w:name="_dx_frag_EndFragment"/>
+      <w:bookmarkEnd w:id="79"/>
       <w:r>
         <w:rPr>
           <w:sz w:val="22"/>
@@ -1366,15 +1413,33 @@
         </w:rPr>
         <w:t>JIRA</w:t>
       </w:r>
-      <w:r>
-        <w:rPr>
-          <w:sz w:val="22"/>
-          <w:szCs w:val="22"/>
-        </w:rPr>
-        <w:t>.</w:t>
-      </w:r>
-      <w:bookmarkStart w:id="77" w:name="_dx_frag_EndFragment"/>
-      <w:bookmarkEnd w:id="77"/>
+      <w:bookmarkStart w:id="80" w:name="_dx_frag_EndFragment"/>
+      <w:bookmarkEnd w:id="80"/>
+      <w:r>
+        <w:rPr>
+          <w:sz w:val="22"/>
+          <w:szCs w:val="22"/>
+          <w:rtl w:val="0"/>
+          <w:lang w:val="en-US" w:bidi="en-US" w:eastAsia="en-US"/>
+        </w:rPr>
+        <w:t>,</w:t>
+      </w:r>
+      <w:bookmarkStart w:id="81" w:name="_dx_frag_StartFragment"/>
+      <w:bookmarkEnd w:id="81"/>
+      <w:r>
+        <w:rPr>
+          <w:sz w:val="22"/>
+          <w:szCs w:val="22"/>
+          <w:rtl w:val="0"/>
+          <w:lang w:val="en-US" w:bidi="en-US" w:eastAsia="en-US"/>
+        </w:rPr>
+        <w:t xml:space="preserve"> </w:t>
+      </w:r>
+      <w:r>
+        <w:t>ensuring timely resolution.</w:t>
+      </w:r>
+      <w:bookmarkStart w:id="82" w:name="_dx_frag_EndFragment"/>
+      <w:bookmarkEnd w:id="82"/>
     </w:p>
     <w:p>
       <w:pPr>
@@ -1395,15 +1460,15 @@
           <w:szCs w:val="22"/>
         </w:rPr>
       </w:pPr>
-      <w:bookmarkStart w:id="78" w:name="_dx_frag_StartFragment"/>
-      <w:bookmarkEnd w:id="78"/>
-      <w:bookmarkStart w:id="79" w:name="_dx_frag_StartFragment"/>
-      <w:bookmarkEnd w:id="79"/>
+      <w:bookmarkStart w:id="83" w:name="_dx_frag_StartFragment"/>
+      <w:bookmarkEnd w:id="83"/>
+      <w:bookmarkStart w:id="84" w:name="_dx_frag_StartFragment"/>
+      <w:bookmarkEnd w:id="84"/>
       <w:r>
         <w:t xml:space="preserve">Partnered </w:t>
       </w:r>
-      <w:bookmarkStart w:id="80" w:name="_dx_frag_EndFragment"/>
-      <w:bookmarkEnd w:id="80"/>
+      <w:bookmarkStart w:id="85" w:name="_dx_frag_EndFragment"/>
+      <w:bookmarkEnd w:id="85"/>
       <w:r>
         <w:rPr>
           <w:sz w:val="22"/>
@@ -1427,8 +1492,8 @@
         </w:rPr>
         <w:t>.</w:t>
       </w:r>
-      <w:bookmarkStart w:id="81" w:name="_dx_frag_EndFragment"/>
-      <w:bookmarkEnd w:id="81"/>
+      <w:bookmarkStart w:id="86" w:name="_dx_frag_EndFragment"/>
+      <w:bookmarkEnd w:id="86"/>
     </w:p>
     <w:p>
       <w:pPr>
@@ -1492,23 +1557,23 @@
         </w:rPr>
         <w:t xml:space="preserve"> </w:t>
       </w:r>
-      <w:bookmarkStart w:id="82" w:name="_dx_frag_StartFragment"/>
-      <w:bookmarkEnd w:id="82"/>
+      <w:bookmarkStart w:id="87" w:name="_dx_frag_StartFragment"/>
+      <w:bookmarkEnd w:id="87"/>
       <w:r>
         <w:t xml:space="preserve">through rigorous testing and </w:t>
       </w:r>
-      <w:bookmarkStart w:id="83" w:name="_dx_frag_StartFragment"/>
-      <w:bookmarkEnd w:id="83"/>
+      <w:bookmarkStart w:id="88" w:name="_dx_frag_StartFragment"/>
+      <w:bookmarkEnd w:id="88"/>
       <w:r>
         <w:t xml:space="preserve">effective </w:t>
       </w:r>
-      <w:bookmarkStart w:id="84" w:name="_dx_frag_EndFragment"/>
-      <w:bookmarkEnd w:id="84"/>
+      <w:bookmarkStart w:id="89" w:name="_dx_frag_EndFragment"/>
+      <w:bookmarkEnd w:id="89"/>
       <w:r>
         <w:t>defect management.</w:t>
       </w:r>
-      <w:bookmarkStart w:id="85" w:name="_dx_frag_EndFragment"/>
-      <w:bookmarkEnd w:id="85"/>
+      <w:bookmarkStart w:id="90" w:name="_dx_frag_EndFragment"/>
+      <w:bookmarkEnd w:id="90"/>
     </w:p>
     <w:p>
       <w:pPr>
@@ -1525,13 +1590,13 @@
           <w:between w:val="nil" w:sz="0" w:space="0" w:shadow="0" w:frame="0" w:color="auto"/>
         </w:pBdr>
       </w:pPr>
-      <w:bookmarkStart w:id="86" w:name="_dx_frag_StartFragment"/>
-      <w:bookmarkEnd w:id="86"/>
+      <w:bookmarkStart w:id="91" w:name="_dx_frag_StartFragment"/>
+      <w:bookmarkEnd w:id="91"/>
       <w:r>
         <w:t xml:space="preserve">Streamlined </w:t>
       </w:r>
-      <w:bookmarkStart w:id="87" w:name="_dx_frag_EndFragment"/>
-      <w:bookmarkEnd w:id="87"/>
+      <w:bookmarkStart w:id="92" w:name="_dx_frag_EndFragment"/>
+      <w:bookmarkEnd w:id="92"/>
       <w:r>
         <w:t>regression tests</w:t>
       </w:r>
@@ -1575,13 +1640,13 @@
           <w:between w:val="nil" w:sz="0" w:space="0" w:shadow="0" w:frame="0" w:color="auto"/>
         </w:pBdr>
       </w:pPr>
-      <w:bookmarkStart w:id="88" w:name="_dx_frag_StartFragment"/>
-      <w:bookmarkEnd w:id="88"/>
+      <w:bookmarkStart w:id="93" w:name="_dx_frag_StartFragment"/>
+      <w:bookmarkEnd w:id="93"/>
       <w:r>
         <w:t xml:space="preserve">Enhanced </w:t>
       </w:r>
-      <w:bookmarkStart w:id="89" w:name="_dx_frag_EndFragment"/>
-      <w:bookmarkEnd w:id="89"/>
+      <w:bookmarkStart w:id="94" w:name="_dx_frag_EndFragment"/>
+      <w:bookmarkEnd w:id="94"/>
       <w:r>
         <w:t xml:space="preserve">system response times by </w:t>
       </w:r>
@@ -1602,13 +1667,13 @@
         </w:rPr>
         <w:t xml:space="preserve">, </w:t>
       </w:r>
-      <w:bookmarkStart w:id="90" w:name="_dx_frag_StartFragment"/>
-      <w:bookmarkEnd w:id="90"/>
+      <w:bookmarkStart w:id="95" w:name="_dx_frag_StartFragment"/>
+      <w:bookmarkEnd w:id="95"/>
       <w:r>
         <w:t>ensuring a smooth and responsive user experience</w:t>
       </w:r>
-      <w:bookmarkStart w:id="91" w:name="_dx_frag_EndFragment"/>
-      <w:bookmarkEnd w:id="91"/>
+      <w:bookmarkStart w:id="96" w:name="_dx_frag_EndFragment"/>
+      <w:bookmarkEnd w:id="96"/>
       <w:r>
         <w:rPr>
           <w:rtl w:val="0"/>
@@ -1621,9 +1686,6 @@
       <w:pPr>
         <w:widowControl w:val="1"/>
         <w:rPr>
-          <w:b w:val="1"/>
-          <w:sz w:val="27"/>
-          <w:szCs w:val="27"/>
           <w:rtl w:val="0"/>
           <w:lang w:val="en-IN" w:bidi="en-IN" w:eastAsia="en-IN"/>
         </w:rPr>
@@ -1637,200 +1699,245 @@
         </w:rPr>
         <w:t xml:space="preserve">Technologies </w:t>
       </w:r>
-      <w:bookmarkStart w:id="92" w:name="_dx_frag_StartFragment"/>
-      <w:bookmarkEnd w:id="92"/>
-      <w:r>
-        <w:rPr>
-          <w:b w:val="1"/>
-          <w:bCs w:val="1"/>
-          <w:sz w:val="22"/>
-          <w:szCs w:val="22"/>
-        </w:rPr>
-        <w:t>Employed</w:t>
-      </w:r>
-      <w:bookmarkStart w:id="93" w:name="_dx_frag_EndFragment"/>
-      <w:bookmarkEnd w:id="93"/>
-      <w:r>
-        <w:rPr>
-          <w:b w:val="1"/>
-          <w:bCs w:val="1"/>
-          <w:sz w:val="22"/>
-          <w:szCs w:val="22"/>
-          <w:lang w:val="en-IN" w:bidi="en-IN" w:eastAsia="en-IN"/>
-        </w:rPr>
-        <w:t>:</w:t>
-      </w:r>
-      <w:r>
-        <w:t xml:space="preserve"> Selenium WebDriver, TestNG, JMeter</w:t>
-      </w:r>
-      <w:r>
-        <w:rPr>
-          <w:lang w:val="en-IN" w:bidi="en-IN" w:eastAsia="en-IN"/>
-        </w:rPr>
-        <w:t>,</w:t>
-      </w:r>
-      <w:r>
-        <w:t xml:space="preserve"> JIRA</w:t>
-      </w:r>
-      <w:r>
-        <w:rPr>
-          <w:lang w:val="en-IN" w:bidi="en-IN" w:eastAsia="en-IN"/>
-        </w:rPr>
-        <w:t>,</w:t>
-      </w:r>
-      <w:r>
-        <w:t xml:space="preserve"> Jenkins</w:t>
-      </w:r>
-      <w:r>
-        <w:rPr>
-          <w:lang w:val="en-IN" w:bidi="en-IN" w:eastAsia="en-IN"/>
-        </w:rPr>
-        <w:t>,</w:t>
-      </w:r>
-      <w:r>
-        <w:t xml:space="preserve"> Java</w:t>
-      </w:r>
-      <w:r>
-        <w:rPr>
-          <w:rtl w:val="0"/>
-          <w:lang w:val="en-US" w:bidi="en-US" w:eastAsia="en-US"/>
-        </w:rPr>
-        <w:t>,</w:t>
-      </w:r>
-      <w:r>
-        <w:t xml:space="preserve"> MySQL</w:t>
-      </w:r>
-      <w:bookmarkStart w:id="94" w:name="_dx_frag_EndFragment"/>
-      <w:bookmarkEnd w:id="94"/>
-      <w:bookmarkStart w:id="95" w:name="_dx_frag_StartFragment"/>
-      <w:bookmarkEnd w:id="95"/>
-      <w:bookmarkStart w:id="96" w:name="_dx_frag_EndFragment"/>
-      <w:bookmarkEnd w:id="96"/>
       <w:bookmarkStart w:id="97" w:name="_dx_frag_StartFragment"/>
       <w:bookmarkEnd w:id="97"/>
-      <w:bookmarkStart w:id="98" w:name="_dx_frag_StartFragment"/>
+      <w:r>
+        <w:rPr>
+          <w:b w:val="1"/>
+          <w:bCs w:val="1"/>
+          <w:sz w:val="22"/>
+          <w:szCs w:val="22"/>
+        </w:rPr>
+        <w:t>Employed</w:t>
+      </w:r>
+      <w:bookmarkStart w:id="98" w:name="_dx_frag_EndFragment"/>
       <w:bookmarkEnd w:id="98"/>
       <w:r>
         <w:rPr>
-          <w:rtl w:val="0"/>
+          <w:b w:val="1"/>
+          <w:bCs w:val="1"/>
+          <w:sz w:val="22"/>
+          <w:szCs w:val="22"/>
           <w:lang w:val="en-IN" w:bidi="en-IN" w:eastAsia="en-IN"/>
         </w:rPr>
-        <w:t>.</w:t>
-      </w:r>
-    </w:p>
-    <w:p>
-      <w:pPr>
-        <w:widowControl w:val="1"/>
-        <w:rPr>
-          <w:b w:val="1"/>
-          <w:sz w:val="24"/>
-          <w:szCs w:val="24"/>
-        </w:rPr>
-      </w:pPr>
-      <w:r>
-        <w:rPr>
-          <w:b w:val="1"/>
-          <w:sz w:val="24"/>
-          <w:szCs w:val="24"/>
-          <w:rtl w:val="0"/>
+        <w:t>:</w:t>
+      </w:r>
+      <w:r>
+        <w:t xml:space="preserve"> Selenium WebDriver, TestNG, JMeter</w:t>
+      </w:r>
+      <w:r>
+        <w:rPr>
           <w:lang w:val="en-IN" w:bidi="en-IN" w:eastAsia="en-IN"/>
         </w:rPr>
-        <w:t xml:space="preserve">2. </w:t>
-      </w:r>
-      <w:r>
-        <w:rPr>
-          <w:b w:val="1"/>
-          <w:sz w:val="24"/>
-          <w:szCs w:val="24"/>
-        </w:rPr>
-        <w:t>OpenCart E-commerce Platform Testing</w:t>
-      </w:r>
-    </w:p>
-    <w:p>
-      <w:pPr>
-        <w:spacing w:before="0" w:after="0" w:beforeAutospacing="0" w:afterAutospacing="0"/>
-        <w:rPr>
-          <w:sz w:val="22"/>
-          <w:szCs w:val="22"/>
-        </w:rPr>
-      </w:pPr>
-      <w:r>
-        <w:rPr>
-          <w:b w:val="1"/>
-          <w:sz w:val="22"/>
-          <w:szCs w:val="22"/>
-        </w:rPr>
-        <w:t>Project Overview</w:t>
-      </w:r>
-      <w:r>
-        <w:rPr>
-          <w:sz w:val="22"/>
-          <w:szCs w:val="22"/>
-        </w:rPr>
-        <w:t>:</w:t>
-      </w:r>
-    </w:p>
-    <w:p>
-      <w:pPr>
-        <w:spacing w:before="0" w:after="0" w:beforeAutospacing="0" w:afterAutospacing="0"/>
-      </w:pPr>
-      <w:bookmarkStart w:id="99" w:name="_dx_frag_StartFragment"/>
+        <w:t>,</w:t>
+      </w:r>
+      <w:r>
+        <w:t xml:space="preserve"> JIRA</w:t>
+      </w:r>
+      <w:r>
+        <w:rPr>
+          <w:lang w:val="en-IN" w:bidi="en-IN" w:eastAsia="en-IN"/>
+        </w:rPr>
+        <w:t>,</w:t>
+      </w:r>
+      <w:r>
+        <w:t xml:space="preserve"> Jenkins</w:t>
+      </w:r>
+      <w:r>
+        <w:rPr>
+          <w:lang w:val="en-IN" w:bidi="en-IN" w:eastAsia="en-IN"/>
+        </w:rPr>
+        <w:t>,</w:t>
+      </w:r>
+      <w:r>
+        <w:t xml:space="preserve"> Java</w:t>
+      </w:r>
+      <w:r>
+        <w:rPr>
+          <w:rtl w:val="0"/>
+          <w:lang w:val="en-US" w:bidi="en-US" w:eastAsia="en-US"/>
+        </w:rPr>
+        <w:t>,</w:t>
+      </w:r>
+      <w:r>
+        <w:t xml:space="preserve"> MySQL</w:t>
+      </w:r>
+      <w:bookmarkStart w:id="99" w:name="_dx_frag_EndFragment"/>
       <w:bookmarkEnd w:id="99"/>
-      <w:r>
-        <w:rPr>
-          <w:rtl w:val="0"/>
-          <w:lang w:val="en-US" w:bidi="en-US" w:eastAsia="en-US"/>
-        </w:rPr>
-        <w:t xml:space="preserve">               </w:t>
-      </w:r>
-      <w:r>
-        <w:t>Engineered an e-commerce platform with features for intuitive user interface and powerful customization options, enhancing store setups and user satisfaction.</w:t>
-      </w:r>
-    </w:p>
-    <w:p>
-      <w:pPr>
-        <w:spacing w:before="0" w:after="0" w:beforeAutospacing="0" w:afterAutospacing="0"/>
-        <w:rPr>
-          <w:rtl w:val="0"/>
-        </w:rPr>
-      </w:pPr>
-      <w:r>
-        <w:rPr>
-          <w:b w:val="1"/>
-          <w:sz w:val="22"/>
-          <w:szCs w:val="22"/>
-          <w:rtl w:val="0"/>
-        </w:rPr>
-        <w:t>Role</w:t>
-      </w:r>
-      <w:r>
-        <w:rPr>
-          <w:sz w:val="22"/>
-          <w:szCs w:val="22"/>
-          <w:rtl w:val="0"/>
-          <w:lang w:val="en-IN" w:bidi="en-IN" w:eastAsia="en-IN"/>
-        </w:rPr>
-        <w:t xml:space="preserve"> </w:t>
-      </w:r>
       <w:bookmarkStart w:id="100" w:name="_dx_frag_StartFragment"/>
       <w:bookmarkEnd w:id="100"/>
       <w:bookmarkStart w:id="101" w:name="_dx_frag_EndFragment"/>
       <w:bookmarkEnd w:id="101"/>
       <w:bookmarkStart w:id="102" w:name="_dx_frag_StartFragment"/>
       <w:bookmarkEnd w:id="102"/>
-      <w:bookmarkStart w:id="103" w:name="_dx_frag_EndFragment"/>
+      <w:bookmarkStart w:id="103" w:name="_dx_frag_StartFragment"/>
       <w:bookmarkEnd w:id="103"/>
+      <w:r>
+        <w:rPr>
+          <w:rtl w:val="0"/>
+          <w:lang w:val="en-IN" w:bidi="en-IN" w:eastAsia="en-IN"/>
+        </w:rPr>
+        <w:t>.</w:t>
+      </w:r>
+    </w:p>
+    <w:p>
+      <w:pPr>
+        <w:widowControl w:val="1"/>
+        <w:rPr>
+          <w:b w:val="1"/>
+          <w:sz w:val="27"/>
+          <w:szCs w:val="27"/>
+          <w:rtl w:val="0"/>
+          <w:lang w:val="en-IN" w:bidi="en-IN" w:eastAsia="en-IN"/>
+        </w:rPr>
+      </w:pPr>
+    </w:p>
+    <w:p>
+      <w:pPr>
+        <w:widowControl w:val="1"/>
+        <w:rPr>
+          <w:b w:val="1"/>
+          <w:sz w:val="24"/>
+          <w:szCs w:val="24"/>
+        </w:rPr>
+      </w:pPr>
+      <w:r>
+        <w:rPr>
+          <w:b w:val="1"/>
+          <w:sz w:val="24"/>
+          <w:szCs w:val="24"/>
+          <w:rtl w:val="0"/>
+          <w:lang w:val="en-IN" w:bidi="en-IN" w:eastAsia="en-IN"/>
+        </w:rPr>
+        <w:t xml:space="preserve">2. </w:t>
+      </w:r>
+      <w:r>
+        <w:rPr>
+          <w:b w:val="1"/>
+          <w:sz w:val="24"/>
+          <w:szCs w:val="24"/>
+        </w:rPr>
+        <w:t>OpenCart E-commerce Platform Testing</w:t>
+      </w:r>
+      <w:r>
+        <w:rPr>
+          <w:b w:val="1"/>
+          <w:sz w:val="24"/>
+          <w:szCs w:val="24"/>
+          <w:rtl w:val="0"/>
+          <w:lang w:val="en-US" w:bidi="en-US" w:eastAsia="en-US"/>
+        </w:rPr>
+        <w:t>(</w:t>
+      </w:r>
+      <w:hyperlink xmlns:r="http://schemas.openxmlformats.org/officeDocument/2006/relationships" r:id="R4">
+        <w:r>
+          <w:rPr>
+            <w:rStyle w:val="C2"/>
+            <w:b w:val="1"/>
+            <w:sz w:val="24"/>
+            <w:szCs w:val="24"/>
+            <w:rtl w:val="0"/>
+            <w:lang w:val="en-US" w:bidi="en-US" w:eastAsia="en-US"/>
+          </w:rPr>
+          <w:t>https://github.com/AnilKumar15042001/OpenCart.git</w:t>
+        </w:r>
+      </w:hyperlink>
+      <w:r>
+        <w:rPr>
+          <w:b w:val="1"/>
+          <w:sz w:val="24"/>
+          <w:szCs w:val="24"/>
+          <w:rtl w:val="0"/>
+          <w:lang w:val="en-US" w:bidi="en-US" w:eastAsia="en-US"/>
+        </w:rPr>
+        <w:t>)</w:t>
+      </w:r>
+    </w:p>
+    <w:p>
+      <w:pPr>
+        <w:spacing w:before="0" w:after="0" w:beforeAutospacing="0" w:afterAutospacing="0"/>
+        <w:rPr>
+          <w:sz w:val="22"/>
+          <w:szCs w:val="22"/>
+        </w:rPr>
+      </w:pPr>
+      <w:r>
+        <w:rPr>
+          <w:b w:val="1"/>
+          <w:sz w:val="22"/>
+          <w:szCs w:val="22"/>
+        </w:rPr>
+        <w:t>Project Overview</w:t>
+      </w:r>
+      <w:r>
+        <w:rPr>
+          <w:sz w:val="22"/>
+          <w:szCs w:val="22"/>
+        </w:rPr>
+        <w:t>:</w:t>
+      </w:r>
+    </w:p>
+    <w:p>
+      <w:pPr>
+        <w:spacing w:before="0" w:after="0" w:beforeAutospacing="0" w:afterAutospacing="0"/>
+      </w:pPr>
       <w:bookmarkStart w:id="104" w:name="_dx_frag_StartFragment"/>
       <w:bookmarkEnd w:id="104"/>
       <w:r>
         <w:rPr>
+          <w:rtl w:val="0"/>
+          <w:lang w:val="en-US" w:bidi="en-US" w:eastAsia="en-US"/>
+        </w:rPr>
+        <w:t xml:space="preserve">               </w:t>
+      </w:r>
+      <w:r>
+        <w:t>Engineered an e-commerce platform with features for intuitive user interface and powerful customization options, enhancing store setups and user satisfaction.</w:t>
+      </w:r>
+    </w:p>
+    <w:p>
+      <w:pPr>
+        <w:spacing w:before="0" w:after="0" w:beforeAutospacing="0" w:afterAutospacing="0"/>
+        <w:rPr>
+          <w:rtl w:val="0"/>
+        </w:rPr>
+      </w:pPr>
+      <w:r>
+        <w:rPr>
+          <w:b w:val="1"/>
+          <w:sz w:val="22"/>
+          <w:szCs w:val="22"/>
+          <w:rtl w:val="0"/>
+        </w:rPr>
+        <w:t>Role</w:t>
+      </w:r>
+      <w:r>
+        <w:rPr>
+          <w:sz w:val="22"/>
+          <w:szCs w:val="22"/>
+          <w:rtl w:val="0"/>
+          <w:lang w:val="en-IN" w:bidi="en-IN" w:eastAsia="en-IN"/>
+        </w:rPr>
+        <w:t xml:space="preserve"> </w:t>
+      </w:r>
+      <w:bookmarkStart w:id="105" w:name="_dx_frag_StartFragment"/>
+      <w:bookmarkEnd w:id="105"/>
+      <w:bookmarkStart w:id="106" w:name="_dx_frag_EndFragment"/>
+      <w:bookmarkEnd w:id="106"/>
+      <w:bookmarkStart w:id="107" w:name="_dx_frag_StartFragment"/>
+      <w:bookmarkEnd w:id="107"/>
+      <w:bookmarkStart w:id="108" w:name="_dx_frag_EndFragment"/>
+      <w:bookmarkEnd w:id="108"/>
+      <w:bookmarkStart w:id="109" w:name="_dx_frag_StartFragment"/>
+      <w:bookmarkEnd w:id="109"/>
+      <w:r>
+        <w:rPr>
           <w:b w:val="1"/>
           <w:bCs w:val="1"/>
         </w:rPr>
         <w:t>Actions</w:t>
       </w:r>
-      <w:bookmarkStart w:id="105" w:name="_dx_frag_EndFragment"/>
-      <w:bookmarkEnd w:id="105"/>
+      <w:bookmarkStart w:id="110" w:name="_dx_frag_EndFragment"/>
+      <w:bookmarkEnd w:id="110"/>
       <w:r>
         <w:rPr>
           <w:sz w:val="24"/>
@@ -1870,15 +1977,15 @@
           <w:between w:val="nil" w:sz="0" w:space="0" w:shadow="0" w:frame="0" w:color="auto"/>
         </w:pBdr>
       </w:pPr>
-      <w:bookmarkStart w:id="106" w:name="_dx_frag_StartFragment"/>
-      <w:bookmarkEnd w:id="106"/>
-      <w:bookmarkStart w:id="107" w:name="_dx_frag_StartFragment"/>
-      <w:bookmarkEnd w:id="107"/>
+      <w:bookmarkStart w:id="111" w:name="_dx_frag_StartFragment"/>
+      <w:bookmarkEnd w:id="111"/>
+      <w:bookmarkStart w:id="112" w:name="_dx_frag_StartFragment"/>
+      <w:bookmarkEnd w:id="112"/>
       <w:r>
         <w:t xml:space="preserve">Designed </w:t>
       </w:r>
-      <w:bookmarkStart w:id="108" w:name="_dx_frag_EndFragment"/>
-      <w:bookmarkEnd w:id="108"/>
+      <w:bookmarkStart w:id="113" w:name="_dx_frag_EndFragment"/>
+      <w:bookmarkEnd w:id="113"/>
       <w:r>
         <w:t xml:space="preserve">and executed </w:t>
       </w:r>
@@ -1892,8 +1999,8 @@
       <w:r>
         <w:t xml:space="preserve"> manual test cases for key modules like product listings, shopping cart, checkout process, payment gateway integration, and order management.</w:t>
       </w:r>
-      <w:bookmarkStart w:id="109" w:name="_dx_frag_EndFragment"/>
-      <w:bookmarkEnd w:id="109"/>
+      <w:bookmarkStart w:id="114" w:name="_dx_frag_EndFragment"/>
+      <w:bookmarkEnd w:id="114"/>
     </w:p>
     <w:p>
       <w:pPr>
@@ -1910,15 +2017,15 @@
           <w:between w:val="nil" w:sz="0" w:space="0" w:shadow="0" w:frame="0" w:color="auto"/>
         </w:pBdr>
       </w:pPr>
-      <w:bookmarkStart w:id="110" w:name="_dx_frag_StartFragment"/>
-      <w:bookmarkEnd w:id="110"/>
-      <w:bookmarkStart w:id="111" w:name="_dx_frag_StartFragment"/>
-      <w:bookmarkEnd w:id="111"/>
+      <w:bookmarkStart w:id="115" w:name="_dx_frag_StartFragment"/>
+      <w:bookmarkEnd w:id="115"/>
+      <w:bookmarkStart w:id="116" w:name="_dx_frag_StartFragment"/>
+      <w:bookmarkEnd w:id="116"/>
       <w:r>
         <w:t xml:space="preserve">Scripted </w:t>
       </w:r>
-      <w:bookmarkStart w:id="112" w:name="_dx_frag_EndFragment"/>
-      <w:bookmarkEnd w:id="112"/>
+      <w:bookmarkStart w:id="117" w:name="_dx_frag_EndFragment"/>
+      <w:bookmarkEnd w:id="117"/>
       <w:r>
         <w:rPr>
           <w:b w:val="1"/>
@@ -1934,10 +2041,23 @@
           <w:b w:val="1"/>
           <w:bCs w:val="1"/>
         </w:rPr>
-        <w:t>Selenium WebDriver.</w:t>
-      </w:r>
-      <w:bookmarkStart w:id="113" w:name="_dx_frag_EndFragment"/>
-      <w:bookmarkEnd w:id="113"/>
+        <w:t>Selenium WebDriver</w:t>
+      </w:r>
+      <w:bookmarkStart w:id="118" w:name="_dx_frag_EndFragment"/>
+      <w:bookmarkEnd w:id="118"/>
+      <w:bookmarkStart w:id="119" w:name="_dx_frag_EndFragment"/>
+      <w:bookmarkEnd w:id="119"/>
+      <w:bookmarkStart w:id="120" w:name="_dx_frag_StartFragment"/>
+      <w:bookmarkEnd w:id="120"/>
+      <w:r>
+        <w:rPr>
+          <w:b w:val="1"/>
+          <w:bCs w:val="1"/>
+          <w:rtl w:val="0"/>
+          <w:lang w:val="en-US" w:bidi="en-US" w:eastAsia="en-US"/>
+        </w:rPr>
+        <w:t>.</w:t>
+      </w:r>
     </w:p>
     <w:p>
       <w:pPr>
@@ -1954,37 +2074,62 @@
           <w:between w:val="nil" w:sz="0" w:space="0" w:shadow="0" w:frame="0" w:color="auto"/>
         </w:pBdr>
       </w:pPr>
-      <w:bookmarkStart w:id="114" w:name="_dx_frag_StartFragment"/>
-      <w:bookmarkEnd w:id="114"/>
-      <w:bookmarkStart w:id="115" w:name="_dx_frag_StartFragment"/>
-      <w:bookmarkEnd w:id="115"/>
-      <w:r>
-        <w:t>Arranged</w:t>
-      </w:r>
-      <w:bookmarkStart w:id="116" w:name="_dx_frag_EndFragment"/>
-      <w:bookmarkEnd w:id="116"/>
-      <w:r>
-        <w:rPr>
-          <w:rtl w:val="0"/>
-          <w:lang w:val="en-US" w:bidi="en-US" w:eastAsia="en-US"/>
-        </w:rPr>
-        <w:t xml:space="preserve"> </w:t>
-      </w:r>
-      <w:r>
-        <w:t xml:space="preserve">test cases and generated reports using </w:t>
+      <w:bookmarkStart w:id="121" w:name="_dx_frag_StartFragment"/>
+      <w:bookmarkEnd w:id="121"/>
+      <w:bookmarkStart w:id="122" w:name="_dx_frag_StartFragment"/>
+      <w:bookmarkEnd w:id="122"/>
+      <w:bookmarkStart w:id="123" w:name="_dx_frag_StartFragment"/>
+      <w:bookmarkEnd w:id="123"/>
+      <w:r>
+        <w:rPr>
+          <w:b w:val="0"/>
+          <w:bCs w:val="0"/>
+        </w:rPr>
+        <w:t xml:space="preserve">Organized </w:t>
       </w:r>
       <w:r>
         <w:rPr>
           <w:b w:val="1"/>
           <w:bCs w:val="1"/>
+          <w:rtl w:val="0"/>
+          <w:lang w:val="en-US" w:bidi="en-US" w:eastAsia="en-US"/>
+        </w:rPr>
+        <w:t>5</w:t>
+      </w:r>
+      <w:r>
+        <w:rPr>
+          <w:b w:val="1"/>
+          <w:bCs w:val="1"/>
+        </w:rPr>
+        <w:t>0+</w:t>
+      </w:r>
+      <w:r>
+        <w:t xml:space="preserve"> test cases and </w:t>
+      </w:r>
+      <w:r>
+        <w:rPr>
+          <w:b w:val="0"/>
+          <w:bCs w:val="0"/>
+        </w:rPr>
+        <w:t xml:space="preserve">produced </w:t>
+      </w:r>
+      <w:r>
+        <w:t xml:space="preserve">comprehensive reports using </w:t>
+      </w:r>
+      <w:r>
+        <w:rPr>
+          <w:b w:val="1"/>
+          <w:bCs w:val="1"/>
         </w:rPr>
         <w:t>TestNG</w:t>
       </w:r>
+      <w:bookmarkStart w:id="124" w:name="_dx_frag_EndFragment"/>
+      <w:bookmarkEnd w:id="124"/>
       <w:r>
         <w:t>.</w:t>
       </w:r>
-      <w:bookmarkStart w:id="117" w:name="_dx_frag_EndFragment"/>
-      <w:bookmarkEnd w:id="117"/>
+      <w:bookmarkStart w:id="125" w:name="_dx_frag_EndFragment"/>
+      <w:bookmarkEnd w:id="125"/>
     </w:p>
     <w:p>
       <w:pPr>
@@ -2001,15 +2146,15 @@
           <w:between w:val="nil" w:sz="0" w:space="0" w:shadow="0" w:frame="0" w:color="auto"/>
         </w:pBdr>
       </w:pPr>
-      <w:bookmarkStart w:id="118" w:name="_dx_frag_StartFragment"/>
-      <w:bookmarkEnd w:id="118"/>
-      <w:bookmarkStart w:id="119" w:name="_dx_frag_StartFragment"/>
-      <w:bookmarkEnd w:id="119"/>
+      <w:bookmarkStart w:id="126" w:name="_dx_frag_StartFragment"/>
+      <w:bookmarkEnd w:id="126"/>
+      <w:bookmarkStart w:id="127" w:name="_dx_frag_StartFragment"/>
+      <w:bookmarkEnd w:id="127"/>
       <w:r>
         <w:t>Managed</w:t>
       </w:r>
-      <w:bookmarkStart w:id="120" w:name="_dx_frag_EndFragment"/>
-      <w:bookmarkEnd w:id="120"/>
+      <w:bookmarkStart w:id="128" w:name="_dx_frag_EndFragment"/>
+      <w:bookmarkEnd w:id="128"/>
       <w:r>
         <w:rPr>
           <w:rtl w:val="0"/>
@@ -2037,18 +2182,18 @@
       <w:r>
         <w:t xml:space="preserve">and </w:t>
       </w:r>
-      <w:bookmarkStart w:id="121" w:name="_dx_frag_StartFragment"/>
-      <w:bookmarkEnd w:id="121"/>
+      <w:bookmarkStart w:id="129" w:name="_dx_frag_StartFragment"/>
+      <w:bookmarkEnd w:id="129"/>
       <w:r>
         <w:t xml:space="preserve">achieved </w:t>
       </w:r>
-      <w:bookmarkStart w:id="122" w:name="_dx_frag_EndFragment"/>
-      <w:bookmarkEnd w:id="122"/>
+      <w:bookmarkStart w:id="130" w:name="_dx_frag_EndFragment"/>
+      <w:bookmarkEnd w:id="130"/>
       <w:r>
         <w:t>timely resolution with developers.</w:t>
       </w:r>
-      <w:bookmarkStart w:id="123" w:name="_dx_frag_EndFragment"/>
-      <w:bookmarkEnd w:id="123"/>
+      <w:bookmarkStart w:id="131" w:name="_dx_frag_EndFragment"/>
+      <w:bookmarkEnd w:id="131"/>
     </w:p>
     <w:p>
       <w:pPr>
@@ -2065,8 +2210,8 @@
           <w:between w:val="nil" w:sz="0" w:space="0" w:shadow="0" w:frame="0" w:color="auto"/>
         </w:pBdr>
       </w:pPr>
-      <w:bookmarkStart w:id="124" w:name="_dx_frag_StartFragment"/>
-      <w:bookmarkEnd w:id="124"/>
+      <w:bookmarkStart w:id="132" w:name="_dx_frag_StartFragment"/>
+      <w:bookmarkEnd w:id="132"/>
       <w:r>
         <w:t xml:space="preserve">Validated user interfaces and system workflows, achieving </w:t>
       </w:r>
@@ -2080,8 +2225,8 @@
       <w:r>
         <w:t xml:space="preserve"> test coverage.</w:t>
       </w:r>
-      <w:bookmarkStart w:id="125" w:name="_dx_frag_EndFragment"/>
-      <w:bookmarkEnd w:id="125"/>
+      <w:bookmarkStart w:id="133" w:name="_dx_frag_EndFragment"/>
+      <w:bookmarkEnd w:id="133"/>
     </w:p>
     <w:p>
       <w:pPr>
@@ -2098,15 +2243,15 @@
           <w:between w:val="nil" w:sz="0" w:space="0" w:shadow="0" w:frame="0" w:color="auto"/>
         </w:pBdr>
       </w:pPr>
-      <w:bookmarkStart w:id="126" w:name="_dx_frag_StartFragment"/>
-      <w:bookmarkEnd w:id="126"/>
-      <w:bookmarkStart w:id="127" w:name="_dx_frag_StartFragment"/>
-      <w:bookmarkEnd w:id="127"/>
+      <w:bookmarkStart w:id="134" w:name="_dx_frag_StartFragment"/>
+      <w:bookmarkEnd w:id="134"/>
+      <w:bookmarkStart w:id="135" w:name="_dx_frag_StartFragment"/>
+      <w:bookmarkEnd w:id="135"/>
       <w:r>
         <w:t>Assisted</w:t>
       </w:r>
-      <w:bookmarkStart w:id="128" w:name="_dx_frag_EndFragment"/>
-      <w:bookmarkEnd w:id="128"/>
+      <w:bookmarkStart w:id="136" w:name="_dx_frag_EndFragment"/>
+      <w:bookmarkEnd w:id="136"/>
       <w:r>
         <w:rPr>
           <w:rtl w:val="0"/>
@@ -2127,8 +2272,8 @@
       <w:r>
         <w:t xml:space="preserve"> faster decision-making and issue resolution.</w:t>
       </w:r>
-      <w:bookmarkStart w:id="129" w:name="_dx_frag_EndFragment"/>
-      <w:bookmarkEnd w:id="129"/>
+      <w:bookmarkStart w:id="137" w:name="_dx_frag_EndFragment"/>
+      <w:bookmarkEnd w:id="137"/>
     </w:p>
     <w:p>
       <w:pPr>
@@ -2148,8 +2293,8 @@
           <w:szCs w:val="22"/>
         </w:rPr>
       </w:pPr>
-      <w:bookmarkStart w:id="130" w:name="_dx_frag_StartFragment"/>
-      <w:bookmarkEnd w:id="130"/>
+      <w:bookmarkStart w:id="138" w:name="_dx_frag_StartFragment"/>
+      <w:bookmarkEnd w:id="138"/>
       <w:r>
         <w:rPr>
           <w:b w:val="1"/>
@@ -2170,17 +2315,17 @@
         </w:numPr>
         <w:spacing w:before="0" w:after="0" w:beforeAutospacing="0" w:afterAutospacing="0"/>
       </w:pPr>
-      <w:bookmarkStart w:id="131" w:name="_dx_frag_StartFragment"/>
-      <w:bookmarkEnd w:id="131"/>
-      <w:bookmarkStart w:id="132" w:name="_dx_frag_StartFragment"/>
-      <w:bookmarkEnd w:id="132"/>
-      <w:bookmarkStart w:id="133" w:name="_dx_frag_StartFragment"/>
-      <w:bookmarkEnd w:id="133"/>
+      <w:bookmarkStart w:id="139" w:name="_dx_frag_StartFragment"/>
+      <w:bookmarkEnd w:id="139"/>
+      <w:bookmarkStart w:id="140" w:name="_dx_frag_StartFragment"/>
+      <w:bookmarkEnd w:id="140"/>
+      <w:bookmarkStart w:id="141" w:name="_dx_frag_StartFragment"/>
+      <w:bookmarkEnd w:id="141"/>
       <w:r>
         <w:t xml:space="preserve">Decreased </w:t>
       </w:r>
-      <w:bookmarkStart w:id="134" w:name="_dx_frag_EndFragment"/>
-      <w:bookmarkEnd w:id="134"/>
+      <w:bookmarkStart w:id="142" w:name="_dx_frag_EndFragment"/>
+      <w:bookmarkEnd w:id="142"/>
       <w:r>
         <w:t xml:space="preserve">critical bugs post-deployment by </w:t>
       </w:r>
@@ -2191,12 +2336,12 @@
         </w:rPr>
         <w:t>30%</w:t>
       </w:r>
-      <w:bookmarkStart w:id="135" w:name="_dx_frag_EndFragment"/>
-      <w:bookmarkEnd w:id="135"/>
-      <w:bookmarkStart w:id="136" w:name="_dx_frag_EndFragment"/>
-      <w:bookmarkEnd w:id="136"/>
-      <w:bookmarkStart w:id="137" w:name="_dx_frag_StartFragment"/>
-      <w:bookmarkEnd w:id="137"/>
+      <w:bookmarkStart w:id="143" w:name="_dx_frag_EndFragment"/>
+      <w:bookmarkEnd w:id="143"/>
+      <w:bookmarkStart w:id="144" w:name="_dx_frag_EndFragment"/>
+      <w:bookmarkEnd w:id="144"/>
+      <w:bookmarkStart w:id="145" w:name="_dx_frag_StartFragment"/>
+      <w:bookmarkEnd w:id="145"/>
       <w:r>
         <w:rPr>
           <w:rtl w:val="0"/>
@@ -2217,8 +2362,8 @@
           <w:bCs w:val="1"/>
         </w:rPr>
       </w:pPr>
-      <w:bookmarkStart w:id="138" w:name="_dx_frag_StartFragment"/>
-      <w:bookmarkEnd w:id="138"/>
+      <w:bookmarkStart w:id="146" w:name="_dx_frag_StartFragment"/>
+      <w:bookmarkEnd w:id="146"/>
       <w:r>
         <w:t xml:space="preserve">Improved page load times by </w:t>
       </w:r>
@@ -2232,18 +2377,18 @@
       <w:r>
         <w:t xml:space="preserve"> during high-traffic events</w:t>
       </w:r>
-      <w:bookmarkStart w:id="139" w:name="_dx_frag_EndFragment"/>
-      <w:bookmarkEnd w:id="139"/>
-      <w:bookmarkStart w:id="140" w:name="_dx_frag_EndFragment"/>
-      <w:bookmarkEnd w:id="140"/>
-      <w:bookmarkStart w:id="141" w:name="_dx_frag_EndFragment"/>
-      <w:bookmarkEnd w:id="141"/>
-      <w:bookmarkStart w:id="142" w:name="_dx_frag_StartFragment"/>
-      <w:bookmarkEnd w:id="142"/>
-      <w:bookmarkStart w:id="143" w:name="_dx_frag_EndFragment"/>
-      <w:bookmarkEnd w:id="143"/>
-      <w:bookmarkStart w:id="144" w:name="_dx_frag_StartFragment"/>
-      <w:bookmarkEnd w:id="144"/>
+      <w:bookmarkStart w:id="147" w:name="_dx_frag_EndFragment"/>
+      <w:bookmarkEnd w:id="147"/>
+      <w:bookmarkStart w:id="148" w:name="_dx_frag_EndFragment"/>
+      <w:bookmarkEnd w:id="148"/>
+      <w:bookmarkStart w:id="149" w:name="_dx_frag_StartFragment"/>
+      <w:bookmarkEnd w:id="149"/>
+      <w:bookmarkStart w:id="150" w:name="_dx_frag_EndFragment"/>
+      <w:bookmarkEnd w:id="150"/>
+      <w:bookmarkStart w:id="151" w:name="_dx_frag_EndFragment"/>
+      <w:bookmarkEnd w:id="151"/>
+      <w:bookmarkStart w:id="152" w:name="_dx_frag_StartFragment"/>
+      <w:bookmarkEnd w:id="152"/>
       <w:r>
         <w:rPr>
           <w:rtl w:val="0"/>
@@ -2260,8 +2405,8 @@
         </w:numPr>
         <w:spacing w:before="0" w:after="0" w:beforeAutospacing="0" w:afterAutospacing="0"/>
       </w:pPr>
-      <w:bookmarkStart w:id="145" w:name="_dx_frag_StartFragment"/>
-      <w:bookmarkEnd w:id="145"/>
+      <w:bookmarkStart w:id="153" w:name="_dx_frag_StartFragment"/>
+      <w:bookmarkEnd w:id="153"/>
       <w:r>
         <w:t xml:space="preserve">Accelerated release cycle by </w:t>
       </w:r>
@@ -2275,12 +2420,15 @@
       <w:r>
         <w:t xml:space="preserve"> through automated regression testing.</w:t>
       </w:r>
-      <w:bookmarkStart w:id="146" w:name="_dx_frag_EndFragment"/>
-      <w:bookmarkEnd w:id="146"/>
+      <w:bookmarkStart w:id="154" w:name="_dx_frag_EndFragment"/>
+      <w:bookmarkEnd w:id="154"/>
     </w:p>
     <w:p>
       <w:pPr>
         <w:spacing w:before="0" w:after="0" w:beforeAutospacing="0" w:afterAutospacing="0"/>
+        <w:rPr>
+          <w:rtl w:val="0"/>
+        </w:rPr>
       </w:pPr>
       <w:r>
         <w:rPr>
@@ -2291,8 +2439,8 @@
         </w:rPr>
         <w:t xml:space="preserve">Technologies </w:t>
       </w:r>
-      <w:bookmarkStart w:id="147" w:name="_dx_frag_StartFragment"/>
-      <w:bookmarkEnd w:id="147"/>
+      <w:bookmarkStart w:id="155" w:name="_dx_frag_StartFragment"/>
+      <w:bookmarkEnd w:id="155"/>
       <w:r>
         <w:rPr>
           <w:b w:val="1"/>
@@ -2302,8 +2450,8 @@
         </w:rPr>
         <w:t>Employed</w:t>
       </w:r>
-      <w:bookmarkStart w:id="148" w:name="_dx_frag_EndFragment"/>
-      <w:bookmarkEnd w:id="148"/>
+      <w:bookmarkStart w:id="156" w:name="_dx_frag_EndFragment"/>
+      <w:bookmarkEnd w:id="156"/>
       <w:r>
         <w:rPr>
           <w:sz w:val="24"/>
@@ -2331,8 +2479,13 @@
         </w:rPr>
         <w:t>SQL.</w:t>
       </w:r>
-      <w:bookmarkStart w:id="149" w:name="_dx_frag_EndFragment"/>
-      <w:bookmarkEnd w:id="149"/>
+      <w:bookmarkStart w:id="157" w:name="_dx_frag_EndFragment"/>
+      <w:bookmarkEnd w:id="157"/>
+    </w:p>
+    <w:p>
+      <w:pPr>
+        <w:spacing w:before="0" w:after="0" w:beforeAutospacing="0" w:afterAutospacing="0"/>
+      </w:pPr>
     </w:p>
     <w:p>
       <w:pPr>
@@ -2344,10 +2497,10 @@
           <w:u w:val="single"/>
         </w:rPr>
       </w:pPr>
-      <w:bookmarkStart w:id="150" w:name="_dx_frag_StartFragment"/>
-      <w:bookmarkEnd w:id="150"/>
-      <w:bookmarkStart w:id="151" w:name="_dx_frag_EndFragment"/>
-      <w:bookmarkEnd w:id="151"/>
+      <w:bookmarkStart w:id="158" w:name="_dx_frag_StartFragment"/>
+      <w:bookmarkEnd w:id="158"/>
+      <w:bookmarkStart w:id="159" w:name="_dx_frag_EndFragment"/>
+      <w:bookmarkEnd w:id="159"/>
       <w:r>
         <w:rPr>
           <w:rFonts w:ascii="Times New Roman" w:hAnsi="Times New Roman" w:cs="Times New Roman" w:eastAsia="arial"/>
@@ -2494,6 +2647,16 @@
         </w:rPr>
         <w:t xml:space="preserve">            </w:t>
       </w:r>
+    </w:p>
+    <w:p>
+      <w:pPr>
+        <w:spacing w:lineRule="auto" w:line="240" w:before="0" w:after="0" w:beforeAutospacing="0" w:afterAutospacing="0"/>
+      </w:pPr>
+    </w:p>
+    <w:p>
+      <w:pPr>
+        <w:spacing w:lineRule="auto" w:line="240" w:before="0" w:after="0" w:beforeAutospacing="0" w:afterAutospacing="0"/>
+      </w:pPr>
     </w:p>
     <w:p>
       <w:pPr>

</xml_diff>